<commit_message>
Updated team schedule details and their assigned activities
Updated team schedule details and their assigned activities
</commit_message>
<xml_diff>
--- a/Sprint2/Application development Process.docx
+++ b/Sprint2/Application development Process.docx
@@ -65,15 +65,7 @@
         </w:numPr>
       </w:pPr>
       <w:r>
-        <w:t xml:space="preserve">Analysis of </w:t>
-      </w:r>
-      <w:proofErr w:type="gramStart"/>
-      <w:r>
-        <w:t>each and every</w:t>
-      </w:r>
-      <w:proofErr w:type="gramEnd"/>
-      <w:r>
-        <w:t xml:space="preserve"> concepts.</w:t>
+        <w:t>Analysis of each and every concepts.</w:t>
       </w:r>
     </w:p>
     <w:p>
@@ -120,15 +112,7 @@
         </w:numPr>
       </w:pPr>
       <w:r>
-        <w:t xml:space="preserve">Write backend code to effectively use each </w:t>
-      </w:r>
-      <w:proofErr w:type="gramStart"/>
-      <w:r>
-        <w:t>elements</w:t>
-      </w:r>
-      <w:proofErr w:type="gramEnd"/>
-      <w:r>
-        <w:t xml:space="preserve"> in the layout.</w:t>
+        <w:t>Write backend code to effectively use each elements in the layout.</w:t>
       </w:r>
     </w:p>
     <w:p>
@@ -165,7 +149,6 @@
       <w:r>
         <w:t xml:space="preserve">Any team </w:t>
       </w:r>
-      <w:proofErr w:type="spellStart"/>
       <w:r>
         <w:t>s</w:t>
       </w:r>
@@ -178,7 +161,6 @@
       <w:r>
         <w:t>ber</w:t>
       </w:r>
-      <w:proofErr w:type="spellEnd"/>
       <w:r>
         <w:t xml:space="preserve"> can</w:t>
       </w:r>
@@ -189,15 +171,7 @@
         <w:t>ive</w:t>
       </w:r>
       <w:r>
-        <w:t xml:space="preserve"> feedback on each </w:t>
-      </w:r>
-      <w:proofErr w:type="gramStart"/>
-      <w:r>
-        <w:t>fragments</w:t>
-      </w:r>
-      <w:proofErr w:type="gramEnd"/>
-      <w:r>
-        <w:t>, code and design.</w:t>
+        <w:t xml:space="preserve"> feedback on each fragments, code and design.</w:t>
       </w:r>
     </w:p>
     <w:p>
@@ -279,16 +253,11 @@
       <w:r>
         <w:t xml:space="preserve">Primary: Use </w:t>
       </w:r>
-      <w:proofErr w:type="spellStart"/>
       <w:r>
         <w:t>G</w:t>
       </w:r>
       <w:r>
-        <w:t>enymotion</w:t>
-      </w:r>
-      <w:proofErr w:type="spellEnd"/>
-      <w:r>
-        <w:t xml:space="preserve"> as emulator to deploy and test applications in real time.</w:t>
+        <w:t>enymotion as emulator to deploy and test applications in real time.</w:t>
       </w:r>
     </w:p>
     <w:p>
@@ -400,8 +369,6 @@
                 <w:bCs/>
               </w:rPr>
             </w:pPr>
-            <w:proofErr w:type="spellStart"/>
-            <w:proofErr w:type="gramStart"/>
             <w:r>
               <w:rPr>
                 <w:b/>
@@ -421,17 +388,8 @@
                 <w:b/>
                 <w:bCs/>
               </w:rPr>
-              <w:t>o</w:t>
+              <w:t>o(</w:t>
             </w:r>
-            <w:proofErr w:type="spellEnd"/>
-            <w:r>
-              <w:rPr>
-                <w:b/>
-                <w:bCs/>
-              </w:rPr>
-              <w:t>(</w:t>
-            </w:r>
-            <w:proofErr w:type="gramEnd"/>
             <w:r>
               <w:rPr>
                 <w:b/>
@@ -460,51 +418,12 @@
                 <w:bCs/>
               </w:rPr>
             </w:pPr>
-            <w:proofErr w:type="spellStart"/>
-            <w:proofErr w:type="gramStart"/>
             <w:r>
               <w:rPr>
                 <w:b/>
                 <w:bCs/>
               </w:rPr>
-              <w:t>Assigned</w:t>
-            </w:r>
-            <w:r>
-              <w:rPr>
-                <w:b/>
-                <w:bCs/>
-              </w:rPr>
-              <w:t>T</w:t>
-            </w:r>
-            <w:r>
-              <w:rPr>
-                <w:b/>
-                <w:bCs/>
-              </w:rPr>
-              <w:t>o</w:t>
-            </w:r>
-            <w:proofErr w:type="spellEnd"/>
-            <w:r>
-              <w:rPr>
-                <w:b/>
-                <w:bCs/>
-              </w:rPr>
-              <w:t>(</w:t>
-            </w:r>
-            <w:proofErr w:type="gramEnd"/>
-            <w:r>
-              <w:rPr>
-                <w:b/>
-                <w:bCs/>
-              </w:rPr>
-              <w:t>Secondary</w:t>
-            </w:r>
-            <w:r>
-              <w:rPr>
-                <w:b/>
-                <w:bCs/>
-              </w:rPr>
-              <w:t>)</w:t>
+              <w:t>AssignedTo(Secondary)</w:t>
             </w:r>
           </w:p>
         </w:tc>
@@ -535,13 +454,8 @@
             <w:tcW w:w="3117" w:type="dxa"/>
           </w:tcPr>
           <w:p>
-            <w:proofErr w:type="spellStart"/>
             <w:r>
-              <w:t>Saibabu</w:t>
-            </w:r>
-            <w:proofErr w:type="spellEnd"/>
-            <w:r>
-              <w:t xml:space="preserve"> </w:t>
+              <w:t xml:space="preserve">Saibabu </w:t>
             </w:r>
           </w:p>
         </w:tc>
@@ -573,10 +487,7 @@
           </w:tcPr>
           <w:p>
             <w:r>
-              <w:t xml:space="preserve">Manoj </w:t>
-            </w:r>
-            <w:r>
-              <w:t>&amp; Harish</w:t>
+              <w:t>Manoj &amp; Harish</w:t>
             </w:r>
           </w:p>
         </w:tc>
@@ -607,6 +518,229 @@
             <w:tcW w:w="3117" w:type="dxa"/>
           </w:tcPr>
           <w:p/>
+        </w:tc>
+      </w:tr>
+    </w:tbl>
+    <w:p/>
+    <w:p>
+      <w:pPr>
+        <w:pStyle w:val="Heading1"/>
+      </w:pPr>
+      <w:r>
+        <w:t>Team Scheduled Tasks</w:t>
+      </w:r>
+      <w:r>
+        <w:t>:</w:t>
+      </w:r>
+    </w:p>
+    <w:tbl>
+      <w:tblPr>
+        <w:tblStyle w:val="TableGrid"/>
+        <w:tblW w:w="0" w:type="auto"/>
+        <w:tblBorders>
+          <w:top w:val="single" w:sz="18" w:space="0" w:color="2F5496" w:themeColor="accent1" w:themeShade="BF"/>
+          <w:left w:val="single" w:sz="18" w:space="0" w:color="2F5496" w:themeColor="accent1" w:themeShade="BF"/>
+          <w:bottom w:val="single" w:sz="18" w:space="0" w:color="2F5496" w:themeColor="accent1" w:themeShade="BF"/>
+          <w:right w:val="single" w:sz="18" w:space="0" w:color="2F5496" w:themeColor="accent1" w:themeShade="BF"/>
+          <w:insideH w:val="single" w:sz="6" w:space="0" w:color="2F5496" w:themeColor="accent1" w:themeShade="BF"/>
+          <w:insideV w:val="single" w:sz="6" w:space="0" w:color="2F5496" w:themeColor="accent1" w:themeShade="BF"/>
+        </w:tblBorders>
+        <w:tblLook w:val="04A0" w:firstRow="1" w:lastRow="0" w:firstColumn="1" w:lastColumn="0" w:noHBand="0" w:noVBand="1"/>
+      </w:tblPr>
+      <w:tblGrid>
+        <w:gridCol w:w="2497"/>
+        <w:gridCol w:w="6787"/>
+      </w:tblGrid>
+      <w:tr>
+        <w:trPr>
+          <w:trHeight w:val="240"/>
+        </w:trPr>
+        <w:tc>
+          <w:tcPr>
+            <w:tcW w:w="2497" w:type="dxa"/>
+          </w:tcPr>
+          <w:p>
+            <w:pPr>
+              <w:jc w:val="center"/>
+              <w:rPr>
+                <w:b/>
+                <w:bCs/>
+              </w:rPr>
+            </w:pPr>
+            <w:r>
+              <w:rPr>
+                <w:b/>
+                <w:bCs/>
+              </w:rPr>
+              <w:t>List of Activities</w:t>
+            </w:r>
+          </w:p>
+        </w:tc>
+        <w:tc>
+          <w:tcPr>
+            <w:tcW w:w="6787" w:type="dxa"/>
+          </w:tcPr>
+          <w:p>
+            <w:pPr>
+              <w:jc w:val="center"/>
+              <w:rPr>
+                <w:b/>
+                <w:bCs/>
+              </w:rPr>
+            </w:pPr>
+            <w:r>
+              <w:rPr>
+                <w:b/>
+                <w:bCs/>
+              </w:rPr>
+              <w:t>Assigned</w:t>
+            </w:r>
+            <w:r>
+              <w:rPr>
+                <w:b/>
+                <w:bCs/>
+              </w:rPr>
+              <w:t xml:space="preserve"> </w:t>
+            </w:r>
+            <w:r>
+              <w:rPr>
+                <w:b/>
+                <w:bCs/>
+              </w:rPr>
+              <w:t>To</w:t>
+            </w:r>
+          </w:p>
+        </w:tc>
+      </w:tr>
+      <w:tr>
+        <w:trPr>
+          <w:trHeight w:val="249"/>
+        </w:trPr>
+        <w:tc>
+          <w:tcPr>
+            <w:tcW w:w="2497" w:type="dxa"/>
+          </w:tcPr>
+          <w:p>
+            <w:r>
+              <w:t>Application Design Process</w:t>
+            </w:r>
+          </w:p>
+        </w:tc>
+        <w:tc>
+          <w:tcPr>
+            <w:tcW w:w="6787" w:type="dxa"/>
+          </w:tcPr>
+          <w:p>
+            <w:r>
+              <w:t xml:space="preserve">Adithya Krishna Raavi </w:t>
+            </w:r>
+          </w:p>
+        </w:tc>
+      </w:tr>
+      <w:tr>
+        <w:trPr>
+          <w:trHeight w:val="249"/>
+        </w:trPr>
+        <w:tc>
+          <w:tcPr>
+            <w:tcW w:w="2497" w:type="dxa"/>
+          </w:tcPr>
+          <w:p>
+            <w:r>
+              <w:t>UI/UX Design</w:t>
+            </w:r>
+          </w:p>
+        </w:tc>
+        <w:tc>
+          <w:tcPr>
+            <w:tcW w:w="6787" w:type="dxa"/>
+          </w:tcPr>
+          <w:p>
+            <w:r>
+              <w:t>Adithya Krishna Raavi</w:t>
+            </w:r>
+            <w:r>
+              <w:t xml:space="preserve"> and Manoj Kumar Gude</w:t>
+            </w:r>
+          </w:p>
+        </w:tc>
+      </w:tr>
+      <w:tr>
+        <w:trPr>
+          <w:trHeight w:val="249"/>
+        </w:trPr>
+        <w:tc>
+          <w:tcPr>
+            <w:tcW w:w="2497" w:type="dxa"/>
+          </w:tcPr>
+          <w:p>
+            <w:r>
+              <w:t>Java Backend Code</w:t>
+            </w:r>
+          </w:p>
+        </w:tc>
+        <w:tc>
+          <w:tcPr>
+            <w:tcW w:w="6787" w:type="dxa"/>
+          </w:tcPr>
+          <w:p>
+            <w:r>
+              <w:t>JaiChand Mulakalapalli and Saibabu Devarapalli</w:t>
+            </w:r>
+          </w:p>
+        </w:tc>
+      </w:tr>
+      <w:tr>
+        <w:trPr>
+          <w:trHeight w:val="240"/>
+        </w:trPr>
+        <w:tc>
+          <w:tcPr>
+            <w:tcW w:w="2497" w:type="dxa"/>
+          </w:tcPr>
+          <w:p>
+            <w:r>
+              <w:t>Database Integration for user login authentication and registrations</w:t>
+            </w:r>
+          </w:p>
+        </w:tc>
+        <w:tc>
+          <w:tcPr>
+            <w:tcW w:w="6787" w:type="dxa"/>
+          </w:tcPr>
+          <w:p>
+            <w:r>
+              <w:t>JaiChand Mulakalapalli</w:t>
+            </w:r>
+            <w:r>
+              <w:t xml:space="preserve"> and Harish Chowdary Bala</w:t>
+            </w:r>
+          </w:p>
+        </w:tc>
+      </w:tr>
+      <w:tr>
+        <w:trPr>
+          <w:trHeight w:val="240"/>
+        </w:trPr>
+        <w:tc>
+          <w:tcPr>
+            <w:tcW w:w="2497" w:type="dxa"/>
+          </w:tcPr>
+          <w:p>
+            <w:r>
+              <w:t>Design Layouts in Android Studio</w:t>
+            </w:r>
+          </w:p>
+        </w:tc>
+        <w:tc>
+          <w:tcPr>
+            <w:tcW w:w="6787" w:type="dxa"/>
+          </w:tcPr>
+          <w:p>
+            <w:r>
+              <w:t>Adithya Krishna Raavi and Manoj Kumar Gude</w:t>
+            </w:r>
+          </w:p>
         </w:tc>
       </w:tr>
     </w:tbl>

</xml_diff>